<commit_message>
Updated references for reports
</commit_message>
<xml_diff>
--- a/03c - Spike - Game Engine Analysis/Report on Game Frameworks.docx
+++ b/03c - Spike - Game Engine Analysis/Report on Game Frameworks.docx
@@ -57,24 +57,40 @@
           <w:lang w:val="en-US"/>
         </w:rPr>
       </w:pPr>
-      <w:r>
-        <w:rPr>
-          <w:lang w:val="en-US"/>
-        </w:rPr>
-        <w:t>Raylib (multi language framework)</w:t>
-      </w:r>
-    </w:p>
-    <w:p>
-      <w:pPr>
-        <w:rPr>
-          <w:lang w:val="en-US"/>
-        </w:rPr>
-      </w:pPr>
-      <w:r>
-        <w:rPr>
-          <w:lang w:val="en-US"/>
-        </w:rPr>
-        <w:t xml:space="preserve">Raylib is a </w:t>
+      <w:proofErr w:type="spellStart"/>
+      <w:r>
+        <w:rPr>
+          <w:lang w:val="en-US"/>
+        </w:rPr>
+        <w:t>Raylib</w:t>
+      </w:r>
+      <w:proofErr w:type="spellEnd"/>
+      <w:r>
+        <w:rPr>
+          <w:lang w:val="en-US"/>
+        </w:rPr>
+        <w:t xml:space="preserve"> (multi language framework)</w:t>
+      </w:r>
+    </w:p>
+    <w:p>
+      <w:pPr>
+        <w:rPr>
+          <w:lang w:val="en-US"/>
+        </w:rPr>
+      </w:pPr>
+      <w:proofErr w:type="spellStart"/>
+      <w:r>
+        <w:rPr>
+          <w:lang w:val="en-US"/>
+        </w:rPr>
+        <w:t>Raylib</w:t>
+      </w:r>
+      <w:proofErr w:type="spellEnd"/>
+      <w:r>
+        <w:rPr>
+          <w:lang w:val="en-US"/>
+        </w:rPr>
+        <w:t xml:space="preserve"> is a </w:t>
       </w:r>
       <w:r>
         <w:rPr>
@@ -98,7 +114,21 @@
         <w:rPr>
           <w:lang w:val="en-US"/>
         </w:rPr>
-        <w:t xml:space="preserve"> has multiple choices for being used on other coding languages, its purpose is to provide high level graphics functions for 2d and 3d games. The library is open source and is constantly updated by “Ray”. Raylib supports platforms like, Windows, Linux, OSX, Raspberry pi, Android and HTML. And supports language bindings including C#, Go, Lua, Python, Rust and many more.</w:t>
+        <w:t xml:space="preserve"> has multiple choices for being used on other coding languages, its purpose is to provide high level graphics functions for 2d and 3d games. The library is open source and is constantly updated by “Ray”. </w:t>
+      </w:r>
+      <w:proofErr w:type="spellStart"/>
+      <w:r>
+        <w:rPr>
+          <w:lang w:val="en-US"/>
+        </w:rPr>
+        <w:t>Raylib</w:t>
+      </w:r>
+      <w:proofErr w:type="spellEnd"/>
+      <w:r>
+        <w:rPr>
+          <w:lang w:val="en-US"/>
+        </w:rPr>
+        <w:t xml:space="preserve"> supports platforms like, Windows, Linux, OSX, Raspberry pi, Android and HTML. And supports language bindings including C#, Go, Lua, Python, Rust and many more.</w:t>
       </w:r>
       <w:r>
         <w:rPr>
@@ -106,23 +136,19 @@
         </w:rPr>
         <w:t xml:space="preserve"> </w:t>
       </w:r>
-      <w:r>
-        <w:rPr>
-          <w:lang w:val="en-US"/>
-        </w:rPr>
-        <w:t xml:space="preserve">Raylib has multiple choices for </w:t>
-      </w:r>
-      <w:r>
-        <w:rPr>
-          <w:lang w:val="en-US"/>
-        </w:rPr>
-        <w:t>graphics</w:t>
-      </w:r>
-      <w:r>
-        <w:rPr>
-          <w:lang w:val="en-US"/>
-        </w:rPr>
-        <w:t xml:space="preserve"> frame works to support multiple platforms such as, OpenGL, Direct3D, Vulkan and Metal.</w:t>
+      <w:proofErr w:type="spellStart"/>
+      <w:r>
+        <w:rPr>
+          <w:lang w:val="en-US"/>
+        </w:rPr>
+        <w:t>Raylib</w:t>
+      </w:r>
+      <w:proofErr w:type="spellEnd"/>
+      <w:r>
+        <w:rPr>
+          <w:lang w:val="en-US"/>
+        </w:rPr>
+        <w:t xml:space="preserve"> has multiple choices for graphics frame works to support multiple platforms such as, OpenGL, Direct3D, Vulkan and Metal.</w:t>
       </w:r>
     </w:p>
     <w:p>
@@ -198,11 +224,19 @@
           </wp:anchor>
         </w:drawing>
       </w:r>
-      <w:r>
-        <w:rPr>
-          <w:lang w:val="en-US"/>
-        </w:rPr>
-        <w:t xml:space="preserve">Raylib is a great introduction to graphics frame works as it doesn’t require knowledge of advanced low level functions like buffers (used in DX12), it also provides game specific features like 3D models, animations, VR, </w:t>
+      <w:proofErr w:type="spellStart"/>
+      <w:r>
+        <w:rPr>
+          <w:lang w:val="en-US"/>
+        </w:rPr>
+        <w:t>Raylib</w:t>
+      </w:r>
+      <w:proofErr w:type="spellEnd"/>
+      <w:r>
+        <w:rPr>
+          <w:lang w:val="en-US"/>
+        </w:rPr>
+        <w:t xml:space="preserve"> is a great introduction to graphics frame works as it doesn’t require knowledge of advanced low level functions like buffers (used in DX12), it also provides game specific features like 3D models, animations, VR, </w:t>
       </w:r>
       <w:r>
         <w:rPr>
@@ -223,11 +257,103 @@
           <w:lang w:val="en-US"/>
         </w:rPr>
       </w:pPr>
-      <w:r>
-        <w:rPr>
-          <w:lang w:val="en-US"/>
-        </w:rPr>
-        <w:t xml:space="preserve">Raylib is broken down into modules, which can be disabled/enabled when needed. This creates a very modular experience and increases the performance of your projects. Modules are broken down into categories such as, Core, rTectures, rText, rShapes, rModels, rAudio, rlgl. </w:t>
+      <w:proofErr w:type="spellStart"/>
+      <w:r>
+        <w:rPr>
+          <w:lang w:val="en-US"/>
+        </w:rPr>
+        <w:t>Raylib</w:t>
+      </w:r>
+      <w:proofErr w:type="spellEnd"/>
+      <w:r>
+        <w:rPr>
+          <w:lang w:val="en-US"/>
+        </w:rPr>
+        <w:t xml:space="preserve"> is broken down into modules, which can be disabled/enabled when needed. This creates a very modular experience and increases the performance of your projects. Modules are broken down into categories such as, Core, </w:t>
+      </w:r>
+      <w:proofErr w:type="spellStart"/>
+      <w:r>
+        <w:rPr>
+          <w:lang w:val="en-US"/>
+        </w:rPr>
+        <w:t>rTectures</w:t>
+      </w:r>
+      <w:proofErr w:type="spellEnd"/>
+      <w:r>
+        <w:rPr>
+          <w:lang w:val="en-US"/>
+        </w:rPr>
+        <w:t xml:space="preserve">, </w:t>
+      </w:r>
+      <w:proofErr w:type="spellStart"/>
+      <w:r>
+        <w:rPr>
+          <w:lang w:val="en-US"/>
+        </w:rPr>
+        <w:t>rText</w:t>
+      </w:r>
+      <w:proofErr w:type="spellEnd"/>
+      <w:r>
+        <w:rPr>
+          <w:lang w:val="en-US"/>
+        </w:rPr>
+        <w:t xml:space="preserve">, </w:t>
+      </w:r>
+      <w:proofErr w:type="spellStart"/>
+      <w:r>
+        <w:rPr>
+          <w:lang w:val="en-US"/>
+        </w:rPr>
+        <w:t>rShapes</w:t>
+      </w:r>
+      <w:proofErr w:type="spellEnd"/>
+      <w:r>
+        <w:rPr>
+          <w:lang w:val="en-US"/>
+        </w:rPr>
+        <w:t xml:space="preserve">, </w:t>
+      </w:r>
+      <w:proofErr w:type="spellStart"/>
+      <w:r>
+        <w:rPr>
+          <w:lang w:val="en-US"/>
+        </w:rPr>
+        <w:t>rModels</w:t>
+      </w:r>
+      <w:proofErr w:type="spellEnd"/>
+      <w:r>
+        <w:rPr>
+          <w:lang w:val="en-US"/>
+        </w:rPr>
+        <w:t xml:space="preserve">, </w:t>
+      </w:r>
+      <w:proofErr w:type="spellStart"/>
+      <w:r>
+        <w:rPr>
+          <w:lang w:val="en-US"/>
+        </w:rPr>
+        <w:t>rAudio</w:t>
+      </w:r>
+      <w:proofErr w:type="spellEnd"/>
+      <w:r>
+        <w:rPr>
+          <w:lang w:val="en-US"/>
+        </w:rPr>
+        <w:t xml:space="preserve">, </w:t>
+      </w:r>
+      <w:proofErr w:type="spellStart"/>
+      <w:r>
+        <w:rPr>
+          <w:lang w:val="en-US"/>
+        </w:rPr>
+        <w:t>rlgl</w:t>
+      </w:r>
+      <w:proofErr w:type="spellEnd"/>
+      <w:r>
+        <w:rPr>
+          <w:lang w:val="en-US"/>
+        </w:rPr>
+        <w:t xml:space="preserve">. </w:t>
       </w:r>
     </w:p>
     <w:p>
@@ -259,7 +385,21 @@
         <w:rPr>
           <w:lang w:val="en-US"/>
         </w:rPr>
-        <w:t>: Raylib Modules</w:t>
+        <w:t xml:space="preserve">: </w:t>
+      </w:r>
+      <w:proofErr w:type="spellStart"/>
+      <w:r>
+        <w:rPr>
+          <w:lang w:val="en-US"/>
+        </w:rPr>
+        <w:t>Raylib</w:t>
+      </w:r>
+      <w:proofErr w:type="spellEnd"/>
+      <w:r>
+        <w:rPr>
+          <w:lang w:val="en-US"/>
+        </w:rPr>
+        <w:t xml:space="preserve"> Modules</w:t>
       </w:r>
     </w:p>
     <w:p>
@@ -360,12 +500,34 @@
           <w:lang w:val="en-US"/>
         </w:rPr>
       </w:pPr>
+      <w:proofErr w:type="spellStart"/>
       <w:r>
         <w:rPr>
           <w:lang w:val="en-US"/>
         </w:rPr>
         <w:lastRenderedPageBreak/>
-        <w:t>Raylib is a powerful library requiring minimal setup and knowledge on how its used, it’s a good start for people who want to move from game engines and want to create thing tinkered to their needs.</w:t>
+        <w:t>Raylib</w:t>
+      </w:r>
+      <w:proofErr w:type="spellEnd"/>
+      <w:r>
+        <w:rPr>
+          <w:lang w:val="en-US"/>
+        </w:rPr>
+        <w:t xml:space="preserve"> is a powerful library requiring minimal setup and knowledge on how </w:t>
+      </w:r>
+      <w:proofErr w:type="spellStart"/>
+      <w:r>
+        <w:rPr>
+          <w:lang w:val="en-US"/>
+        </w:rPr>
+        <w:t>its</w:t>
+      </w:r>
+      <w:proofErr w:type="spellEnd"/>
+      <w:r>
+        <w:rPr>
+          <w:lang w:val="en-US"/>
+        </w:rPr>
+        <w:t xml:space="preserve"> used, it’s a good start for people who want to move from game engines and want to create thing tinkered to their needs.</w:t>
       </w:r>
     </w:p>
     <w:p>
@@ -460,7 +622,49 @@
         <w:rPr>
           <w:lang w:val="en-US"/>
         </w:rPr>
-        <w:t>SFML is a multi platform library with modules that handle, graphics, windows, system, audio and networking. SFML supports bindings in C#, Java, Go, Python and Rust but is primarily a c++ library. Just like Raylib, SFML is simple to use, removing boilerplate code and advanced features by simplifying them. The graphics make use of OpenGL, providing efficient hardware acceleration.</w:t>
+        <w:t xml:space="preserve">SFML is a </w:t>
+      </w:r>
+      <w:proofErr w:type="spellStart"/>
+      <w:r>
+        <w:rPr>
+          <w:lang w:val="en-US"/>
+        </w:rPr>
+        <w:t>multi platform</w:t>
+      </w:r>
+      <w:proofErr w:type="spellEnd"/>
+      <w:r>
+        <w:rPr>
+          <w:lang w:val="en-US"/>
+        </w:rPr>
+        <w:t xml:space="preserve"> library with modules that handle, graphics, windows, system, audio and networking. SFML supports bindings in C#, Java, Go, Python and Rust but is primarily a </w:t>
+      </w:r>
+      <w:proofErr w:type="spellStart"/>
+      <w:r>
+        <w:rPr>
+          <w:lang w:val="en-US"/>
+        </w:rPr>
+        <w:t>c++</w:t>
+      </w:r>
+      <w:proofErr w:type="spellEnd"/>
+      <w:r>
+        <w:rPr>
+          <w:lang w:val="en-US"/>
+        </w:rPr>
+        <w:t xml:space="preserve"> library. Just like </w:t>
+      </w:r>
+      <w:proofErr w:type="spellStart"/>
+      <w:r>
+        <w:rPr>
+          <w:lang w:val="en-US"/>
+        </w:rPr>
+        <w:t>Raylib</w:t>
+      </w:r>
+      <w:proofErr w:type="spellEnd"/>
+      <w:r>
+        <w:rPr>
+          <w:lang w:val="en-US"/>
+        </w:rPr>
+        <w:t>, SFML is simple to use, removing boilerplate code and advanced features by simplifying them. The graphics make use of OpenGL, providing efficient hardware acceleration.</w:t>
       </w:r>
     </w:p>
     <w:p>
@@ -480,13 +684,7 @@
           <w:lang w:val="en-US"/>
         </w:rPr>
         <w:tab/>
-        <w:t xml:space="preserve">| </w:t>
-      </w:r>
-      <w:r>
-        <w:rPr>
-          <w:lang w:val="en-US"/>
-        </w:rPr>
-        <w:t>Figure 2.</w:t>
+        <w:t>| Figure 2.</w:t>
       </w:r>
       <w:r>
         <w:rPr>
@@ -498,13 +696,7 @@
         <w:rPr>
           <w:lang w:val="en-US"/>
         </w:rPr>
-        <w:t>: multiple view port game example</w:t>
-      </w:r>
-      <w:r>
-        <w:rPr>
-          <w:lang w:val="en-US"/>
-        </w:rPr>
-        <w:t xml:space="preserve"> </w:t>
+        <w:t xml:space="preserve">: multiple view port game example </w:t>
       </w:r>
       <w:r>
         <w:rPr>
@@ -523,13 +715,77 @@
         <w:rPr>
           <w:lang w:val="en-US"/>
         </w:rPr>
-        <w:t>However, Comparing to Raylib this API doesn’t support nearly as my platforms or language bindings, and isn’t as easy to pickup as Raylib</w:t>
-      </w:r>
-      <w:r>
-        <w:rPr>
-          <w:lang w:val="en-US"/>
-        </w:rPr>
-        <w:t>. And SFML doesn’t have nearly as many features for games as Raylib does (due to raylib being focused on games development), not having features such as 3d models, textures, physics and cameras.</w:t>
+        <w:t xml:space="preserve">However, Comparing to </w:t>
+      </w:r>
+      <w:proofErr w:type="spellStart"/>
+      <w:r>
+        <w:rPr>
+          <w:lang w:val="en-US"/>
+        </w:rPr>
+        <w:t>Raylib</w:t>
+      </w:r>
+      <w:proofErr w:type="spellEnd"/>
+      <w:r>
+        <w:rPr>
+          <w:lang w:val="en-US"/>
+        </w:rPr>
+        <w:t xml:space="preserve"> this API doesn’t support nearly as my platforms or language bindings, and isn’t as easy to </w:t>
+      </w:r>
+      <w:proofErr w:type="spellStart"/>
+      <w:r>
+        <w:rPr>
+          <w:lang w:val="en-US"/>
+        </w:rPr>
+        <w:t>pickup</w:t>
+      </w:r>
+      <w:proofErr w:type="spellEnd"/>
+      <w:r>
+        <w:rPr>
+          <w:lang w:val="en-US"/>
+        </w:rPr>
+        <w:t xml:space="preserve"> as </w:t>
+      </w:r>
+      <w:proofErr w:type="spellStart"/>
+      <w:r>
+        <w:rPr>
+          <w:lang w:val="en-US"/>
+        </w:rPr>
+        <w:t>Raylib</w:t>
+      </w:r>
+      <w:proofErr w:type="spellEnd"/>
+      <w:r>
+        <w:rPr>
+          <w:lang w:val="en-US"/>
+        </w:rPr>
+        <w:t xml:space="preserve">. And SFML doesn’t have nearly as many features for games as </w:t>
+      </w:r>
+      <w:proofErr w:type="spellStart"/>
+      <w:r>
+        <w:rPr>
+          <w:lang w:val="en-US"/>
+        </w:rPr>
+        <w:t>Raylib</w:t>
+      </w:r>
+      <w:proofErr w:type="spellEnd"/>
+      <w:r>
+        <w:rPr>
+          <w:lang w:val="en-US"/>
+        </w:rPr>
+        <w:t xml:space="preserve"> does (due to </w:t>
+      </w:r>
+      <w:proofErr w:type="spellStart"/>
+      <w:r>
+        <w:rPr>
+          <w:lang w:val="en-US"/>
+        </w:rPr>
+        <w:t>raylib</w:t>
+      </w:r>
+      <w:proofErr w:type="spellEnd"/>
+      <w:r>
+        <w:rPr>
+          <w:lang w:val="en-US"/>
+        </w:rPr>
+        <w:t xml:space="preserve"> being focused on games development), not having features such as 3d models, textures, physics and cameras.</w:t>
       </w:r>
       <w:r>
         <w:rPr>
@@ -671,7 +927,35 @@
         <w:rPr>
           <w:lang w:val="en-US"/>
         </w:rPr>
-        <w:t>Cocos2d-x is an open source lightweight mobile development library written in c++, interfacing with lua and java script. This library is purely 2d much like SFML</w:t>
+        <w:t xml:space="preserve">Cocos2d-x is an open source lightweight mobile development library written in </w:t>
+      </w:r>
+      <w:proofErr w:type="spellStart"/>
+      <w:r>
+        <w:rPr>
+          <w:lang w:val="en-US"/>
+        </w:rPr>
+        <w:t>c++</w:t>
+      </w:r>
+      <w:proofErr w:type="spellEnd"/>
+      <w:r>
+        <w:rPr>
+          <w:lang w:val="en-US"/>
+        </w:rPr>
+        <w:t xml:space="preserve">, interfacing with </w:t>
+      </w:r>
+      <w:proofErr w:type="spellStart"/>
+      <w:r>
+        <w:rPr>
+          <w:lang w:val="en-US"/>
+        </w:rPr>
+        <w:t>lua</w:t>
+      </w:r>
+      <w:proofErr w:type="spellEnd"/>
+      <w:r>
+        <w:rPr>
+          <w:lang w:val="en-US"/>
+        </w:rPr>
+        <w:t xml:space="preserve"> and java script. This library is purely 2d much like SFML</w:t>
       </w:r>
       <w:r>
         <w:rPr>
@@ -703,33 +987,117 @@
         <w:rPr>
           <w:lang w:val="en-US"/>
         </w:rPr>
-        <w:t>Cocos2d-x provides support for platforms like IOS, Android, MacOS and linux, this is done using CMake for cross platform compilation that can be integrated through major IDE’s such as Visual Studio and Xcode.</w:t>
-      </w:r>
-    </w:p>
-    <w:p>
-      <w:pPr>
-        <w:rPr>
-          <w:lang w:val="en-US"/>
-        </w:rPr>
-      </w:pPr>
-      <w:r>
-        <w:rPr>
-          <w:lang w:val="en-US"/>
-        </w:rPr>
-        <w:t>Cocos2d-x gets an advantage over other libraries with its support for mobile devices (both android and IOS), unlike Raylib and SFML. It also has more intuitive features that makes it easier to make games with compared to SFML like tile sheets for sprite animations and level building.</w:t>
-      </w:r>
-    </w:p>
-    <w:p>
-      <w:pPr>
-        <w:rPr>
-          <w:lang w:val="en-US"/>
-        </w:rPr>
-      </w:pPr>
-      <w:r>
-        <w:rPr>
-          <w:lang w:val="en-US"/>
-        </w:rPr>
-        <w:t>Cocos2D-x is useful for more advanced game development compared to raylib as it has features like a built in director to manage game loops, sprite, scene and node systems, particles and advanced UI systems, making Cocos2d-x more feature rich then raylib at the sacrifice of simplicity. But doesn’t support nearly as many platforms as raylib.</w:t>
+        <w:t xml:space="preserve">Cocos2d-x provides support for platforms like IOS, Android, MacOS and </w:t>
+      </w:r>
+      <w:proofErr w:type="spellStart"/>
+      <w:r>
+        <w:rPr>
+          <w:lang w:val="en-US"/>
+        </w:rPr>
+        <w:t>linux</w:t>
+      </w:r>
+      <w:proofErr w:type="spellEnd"/>
+      <w:r>
+        <w:rPr>
+          <w:lang w:val="en-US"/>
+        </w:rPr>
+        <w:t xml:space="preserve">, this is done using </w:t>
+      </w:r>
+      <w:proofErr w:type="spellStart"/>
+      <w:r>
+        <w:rPr>
+          <w:lang w:val="en-US"/>
+        </w:rPr>
+        <w:t>CMake</w:t>
+      </w:r>
+      <w:proofErr w:type="spellEnd"/>
+      <w:r>
+        <w:rPr>
+          <w:lang w:val="en-US"/>
+        </w:rPr>
+        <w:t xml:space="preserve"> for cross platform compilation that can be integrated through major IDE’s such as Visual Studio and Xcode.</w:t>
+      </w:r>
+    </w:p>
+    <w:p>
+      <w:pPr>
+        <w:rPr>
+          <w:lang w:val="en-US"/>
+        </w:rPr>
+      </w:pPr>
+      <w:r>
+        <w:rPr>
+          <w:lang w:val="en-US"/>
+        </w:rPr>
+        <w:t xml:space="preserve">Cocos2d-x gets an advantage over other libraries with its support for mobile devices (both android and IOS), unlike </w:t>
+      </w:r>
+      <w:proofErr w:type="spellStart"/>
+      <w:r>
+        <w:rPr>
+          <w:lang w:val="en-US"/>
+        </w:rPr>
+        <w:t>Raylib</w:t>
+      </w:r>
+      <w:proofErr w:type="spellEnd"/>
+      <w:r>
+        <w:rPr>
+          <w:lang w:val="en-US"/>
+        </w:rPr>
+        <w:t xml:space="preserve"> and SFML. It also has more intuitive features that makes it easier to make games with compared to SFML like tile sheets for sprite animations and level building.</w:t>
+      </w:r>
+    </w:p>
+    <w:p>
+      <w:pPr>
+        <w:rPr>
+          <w:lang w:val="en-US"/>
+        </w:rPr>
+      </w:pPr>
+      <w:r>
+        <w:rPr>
+          <w:lang w:val="en-US"/>
+        </w:rPr>
+        <w:t xml:space="preserve">Cocos2D-x is useful for more advanced game development compared to </w:t>
+      </w:r>
+      <w:proofErr w:type="spellStart"/>
+      <w:r>
+        <w:rPr>
+          <w:lang w:val="en-US"/>
+        </w:rPr>
+        <w:t>raylib</w:t>
+      </w:r>
+      <w:proofErr w:type="spellEnd"/>
+      <w:r>
+        <w:rPr>
+          <w:lang w:val="en-US"/>
+        </w:rPr>
+        <w:t xml:space="preserve"> as it has features like a built in director to manage game loops, sprite, scene and node systems, particles and advanced UI systems, making Cocos2d-x more feature rich then </w:t>
+      </w:r>
+      <w:proofErr w:type="spellStart"/>
+      <w:r>
+        <w:rPr>
+          <w:lang w:val="en-US"/>
+        </w:rPr>
+        <w:t>raylib</w:t>
+      </w:r>
+      <w:proofErr w:type="spellEnd"/>
+      <w:r>
+        <w:rPr>
+          <w:lang w:val="en-US"/>
+        </w:rPr>
+        <w:t xml:space="preserve"> at the sacrifice of simplicity. But doesn’t support nearly as many platforms as </w:t>
+      </w:r>
+      <w:proofErr w:type="spellStart"/>
+      <w:r>
+        <w:rPr>
+          <w:lang w:val="en-US"/>
+        </w:rPr>
+        <w:t>raylib</w:t>
+      </w:r>
+      <w:proofErr w:type="spellEnd"/>
+      <w:r>
+        <w:rPr>
+          <w:lang w:val="en-US"/>
+        </w:rPr>
+        <w:t>.</w:t>
       </w:r>
     </w:p>
     <w:p>
@@ -817,6 +1185,109 @@
         </w:rPr>
         <w:t xml:space="preserve"> </w:t>
       </w:r>
+    </w:p>
+    <w:p>
+      <w:pPr>
+        <w:rPr>
+          <w:lang w:val="en-US"/>
+        </w:rPr>
+      </w:pPr>
+    </w:p>
+    <w:p>
+      <w:proofErr w:type="spellStart"/>
+      <w:r>
+        <w:rPr>
+          <w:i/>
+          <w:iCs/>
+        </w:rPr>
+        <w:lastRenderedPageBreak/>
+        <w:t>raylib</w:t>
+      </w:r>
+      <w:proofErr w:type="spellEnd"/>
+      <w:r>
+        <w:t xml:space="preserve">. (n.d.). </w:t>
+      </w:r>
+      <w:proofErr w:type="spellStart"/>
+      <w:r>
+        <w:t>Raylib</w:t>
+      </w:r>
+      <w:proofErr w:type="spellEnd"/>
+      <w:r>
+        <w:t xml:space="preserve">. </w:t>
+      </w:r>
+      <w:hyperlink r:id="rId10" w:history="1">
+        <w:r>
+          <w:rPr>
+            <w:rStyle w:val="Hyperlink"/>
+          </w:rPr>
+          <w:t>https://www.raylib.com/</w:t>
+        </w:r>
+      </w:hyperlink>
+    </w:p>
+    <w:p/>
+    <w:p>
+      <w:r>
+        <w:t>‌</w:t>
+      </w:r>
+    </w:p>
+    <w:p>
+      <w:r>
+        <w:rPr>
+          <w:i/>
+          <w:iCs/>
+        </w:rPr>
+        <w:t>SFML</w:t>
+      </w:r>
+      <w:r>
+        <w:t xml:space="preserve">. (2019). Sfml-Dev.org. </w:t>
+      </w:r>
+      <w:hyperlink r:id="rId11" w:history="1">
+        <w:r>
+          <w:rPr>
+            <w:rStyle w:val="Hyperlink"/>
+          </w:rPr>
+          <w:t>https://www.sfml-dev.org/</w:t>
+        </w:r>
+      </w:hyperlink>
+    </w:p>
+    <w:p/>
+    <w:p>
+      <w:r>
+        <w:t>‌</w:t>
+      </w:r>
+    </w:p>
+    <w:p>
+      <w:r>
+        <w:rPr>
+          <w:i/>
+          <w:iCs/>
+        </w:rPr>
+        <w:t>Cocos2d-x - World’s #1 Open-Source Game Development Platform</w:t>
+      </w:r>
+      <w:r>
+        <w:t xml:space="preserve">. (2023). Cocos2d-X.org. </w:t>
+      </w:r>
+      <w:hyperlink r:id="rId12" w:history="1">
+        <w:r>
+          <w:rPr>
+            <w:rStyle w:val="Hyperlink"/>
+          </w:rPr>
+          <w:t>https://cocos2d-x.org/cocos2dx</w:t>
+        </w:r>
+      </w:hyperlink>
+    </w:p>
+    <w:p/>
+    <w:p>
+      <w:r>
+        <w:t>‌</w:t>
+      </w:r>
+    </w:p>
+    <w:p>
+      <w:pPr>
+        <w:rPr>
+          <w:lang w:val="en-US"/>
+        </w:rPr>
+      </w:pPr>
     </w:p>
     <w:sectPr>
       <w:pgSz w:w="11906" w:h="16838"/>
@@ -1430,7 +1901,6 @@
   <w:style w:type="character" w:default="1" w:styleId="DefaultParagraphFont">
     <w:name w:val="Default Paragraph Font"/>
     <w:uiPriority w:val="1"/>
-    <w:semiHidden/>
     <w:unhideWhenUsed/>
   </w:style>
   <w:style w:type="table" w:default="1" w:styleId="TableNormal">
@@ -1741,6 +2211,29 @@
       <w:smallCaps/>
       <w:color w:val="0F4761" w:themeColor="accent1" w:themeShade="BF"/>
       <w:spacing w:val="5"/>
+    </w:rPr>
+  </w:style>
+  <w:style w:type="character" w:styleId="Hyperlink">
+    <w:name w:val="Hyperlink"/>
+    <w:basedOn w:val="DefaultParagraphFont"/>
+    <w:uiPriority w:val="99"/>
+    <w:unhideWhenUsed/>
+    <w:rsid w:val="00AB76C3"/>
+    <w:rPr>
+      <w:color w:val="467886" w:themeColor="hyperlink"/>
+      <w:u w:val="single"/>
+    </w:rPr>
+  </w:style>
+  <w:style w:type="character" w:styleId="UnresolvedMention">
+    <w:name w:val="Unresolved Mention"/>
+    <w:basedOn w:val="DefaultParagraphFont"/>
+    <w:uiPriority w:val="99"/>
+    <w:semiHidden/>
+    <w:unhideWhenUsed/>
+    <w:rsid w:val="00AB76C3"/>
+    <w:rPr>
+      <w:color w:val="605E5C"/>
+      <w:shd w:val="clear" w:color="auto" w:fill="E1DFDD"/>
     </w:rPr>
   </w:style>
 </w:styles>

</xml_diff>

<commit_message>
Update Report on Game Frameworks.docx
</commit_message>
<xml_diff>
--- a/03c - Spike - Game Engine Analysis/Report on Game Frameworks.docx
+++ b/03c - Spike - Game Engine Analysis/Report on Game Frameworks.docx
@@ -57,40 +57,24 @@
           <w:lang w:val="en-US"/>
         </w:rPr>
       </w:pPr>
-      <w:proofErr w:type="spellStart"/>
-      <w:r>
-        <w:rPr>
-          <w:lang w:val="en-US"/>
-        </w:rPr>
-        <w:t>Raylib</w:t>
-      </w:r>
-      <w:proofErr w:type="spellEnd"/>
-      <w:r>
-        <w:rPr>
-          <w:lang w:val="en-US"/>
-        </w:rPr>
-        <w:t xml:space="preserve"> (multi language framework)</w:t>
-      </w:r>
-    </w:p>
-    <w:p>
-      <w:pPr>
-        <w:rPr>
-          <w:lang w:val="en-US"/>
-        </w:rPr>
-      </w:pPr>
-      <w:proofErr w:type="spellStart"/>
-      <w:r>
-        <w:rPr>
-          <w:lang w:val="en-US"/>
-        </w:rPr>
-        <w:t>Raylib</w:t>
-      </w:r>
-      <w:proofErr w:type="spellEnd"/>
-      <w:r>
-        <w:rPr>
-          <w:lang w:val="en-US"/>
-        </w:rPr>
-        <w:t xml:space="preserve"> is a </w:t>
+      <w:r>
+        <w:rPr>
+          <w:lang w:val="en-US"/>
+        </w:rPr>
+        <w:t>Raylib (multi language framework)</w:t>
+      </w:r>
+    </w:p>
+    <w:p>
+      <w:pPr>
+        <w:rPr>
+          <w:lang w:val="en-US"/>
+        </w:rPr>
+      </w:pPr>
+      <w:r>
+        <w:rPr>
+          <w:lang w:val="en-US"/>
+        </w:rPr>
+        <w:t xml:space="preserve">Raylib is a </w:t>
       </w:r>
       <w:r>
         <w:rPr>
@@ -114,41 +98,13 @@
         <w:rPr>
           <w:lang w:val="en-US"/>
         </w:rPr>
-        <w:t xml:space="preserve"> has multiple choices for being used on other coding languages, its purpose is to provide high level graphics functions for 2d and 3d games. The library is open source and is constantly updated by “Ray”. </w:t>
-      </w:r>
-      <w:proofErr w:type="spellStart"/>
-      <w:r>
-        <w:rPr>
-          <w:lang w:val="en-US"/>
-        </w:rPr>
-        <w:t>Raylib</w:t>
-      </w:r>
-      <w:proofErr w:type="spellEnd"/>
-      <w:r>
-        <w:rPr>
-          <w:lang w:val="en-US"/>
-        </w:rPr>
-        <w:t xml:space="preserve"> supports platforms like, Windows, Linux, OSX, Raspberry pi, Android and HTML. And supports language bindings including C#, Go, Lua, Python, Rust and many more.</w:t>
-      </w:r>
-      <w:r>
-        <w:rPr>
-          <w:lang w:val="en-US"/>
-        </w:rPr>
-        <w:t xml:space="preserve"> </w:t>
-      </w:r>
-      <w:proofErr w:type="spellStart"/>
-      <w:r>
-        <w:rPr>
-          <w:lang w:val="en-US"/>
-        </w:rPr>
-        <w:t>Raylib</w:t>
-      </w:r>
-      <w:proofErr w:type="spellEnd"/>
-      <w:r>
-        <w:rPr>
-          <w:lang w:val="en-US"/>
-        </w:rPr>
-        <w:t xml:space="preserve"> has multiple choices for graphics frame works to support multiple platforms such as, OpenGL, Direct3D, Vulkan and Metal.</w:t>
+        <w:t xml:space="preserve"> has multiple choices for being used on other coding languages, its purpose is to provide high level graphics functions for 2d and 3d games. The library is open source and is constantly updated by “Ray”. Raylib supports platforms like, Windows, Linux, OSX, Raspberry pi, Android and HTML. And supports language bindings including C#, Go, Lua, Python, Rust and many more.</w:t>
+      </w:r>
+      <w:r>
+        <w:rPr>
+          <w:lang w:val="en-US"/>
+        </w:rPr>
+        <w:t xml:space="preserve"> Raylib has multiple choices for graphics frame works to support multiple platforms such as, OpenGL, Direct3D, Vulkan and Metal.</w:t>
       </w:r>
     </w:p>
     <w:p>
@@ -224,19 +180,11 @@
           </wp:anchor>
         </w:drawing>
       </w:r>
-      <w:proofErr w:type="spellStart"/>
-      <w:r>
-        <w:rPr>
-          <w:lang w:val="en-US"/>
-        </w:rPr>
-        <w:t>Raylib</w:t>
-      </w:r>
-      <w:proofErr w:type="spellEnd"/>
-      <w:r>
-        <w:rPr>
-          <w:lang w:val="en-US"/>
-        </w:rPr>
-        <w:t xml:space="preserve"> is a great introduction to graphics frame works as it doesn’t require knowledge of advanced low level functions like buffers (used in DX12), it also provides game specific features like 3D models, animations, VR, </w:t>
+      <w:r>
+        <w:rPr>
+          <w:lang w:val="en-US"/>
+        </w:rPr>
+        <w:t xml:space="preserve">Raylib is a great introduction to graphics frame works as it doesn’t require knowledge of advanced low level functions like buffers (used in DX12), it also provides game specific features like 3D models, animations, VR, </w:t>
       </w:r>
       <w:r>
         <w:rPr>
@@ -257,103 +205,11 @@
           <w:lang w:val="en-US"/>
         </w:rPr>
       </w:pPr>
-      <w:proofErr w:type="spellStart"/>
-      <w:r>
-        <w:rPr>
-          <w:lang w:val="en-US"/>
-        </w:rPr>
-        <w:t>Raylib</w:t>
-      </w:r>
-      <w:proofErr w:type="spellEnd"/>
-      <w:r>
-        <w:rPr>
-          <w:lang w:val="en-US"/>
-        </w:rPr>
-        <w:t xml:space="preserve"> is broken down into modules, which can be disabled/enabled when needed. This creates a very modular experience and increases the performance of your projects. Modules are broken down into categories such as, Core, </w:t>
-      </w:r>
-      <w:proofErr w:type="spellStart"/>
-      <w:r>
-        <w:rPr>
-          <w:lang w:val="en-US"/>
-        </w:rPr>
-        <w:t>rTectures</w:t>
-      </w:r>
-      <w:proofErr w:type="spellEnd"/>
-      <w:r>
-        <w:rPr>
-          <w:lang w:val="en-US"/>
-        </w:rPr>
-        <w:t xml:space="preserve">, </w:t>
-      </w:r>
-      <w:proofErr w:type="spellStart"/>
-      <w:r>
-        <w:rPr>
-          <w:lang w:val="en-US"/>
-        </w:rPr>
-        <w:t>rText</w:t>
-      </w:r>
-      <w:proofErr w:type="spellEnd"/>
-      <w:r>
-        <w:rPr>
-          <w:lang w:val="en-US"/>
-        </w:rPr>
-        <w:t xml:space="preserve">, </w:t>
-      </w:r>
-      <w:proofErr w:type="spellStart"/>
-      <w:r>
-        <w:rPr>
-          <w:lang w:val="en-US"/>
-        </w:rPr>
-        <w:t>rShapes</w:t>
-      </w:r>
-      <w:proofErr w:type="spellEnd"/>
-      <w:r>
-        <w:rPr>
-          <w:lang w:val="en-US"/>
-        </w:rPr>
-        <w:t xml:space="preserve">, </w:t>
-      </w:r>
-      <w:proofErr w:type="spellStart"/>
-      <w:r>
-        <w:rPr>
-          <w:lang w:val="en-US"/>
-        </w:rPr>
-        <w:t>rModels</w:t>
-      </w:r>
-      <w:proofErr w:type="spellEnd"/>
-      <w:r>
-        <w:rPr>
-          <w:lang w:val="en-US"/>
-        </w:rPr>
-        <w:t xml:space="preserve">, </w:t>
-      </w:r>
-      <w:proofErr w:type="spellStart"/>
-      <w:r>
-        <w:rPr>
-          <w:lang w:val="en-US"/>
-        </w:rPr>
-        <w:t>rAudio</w:t>
-      </w:r>
-      <w:proofErr w:type="spellEnd"/>
-      <w:r>
-        <w:rPr>
-          <w:lang w:val="en-US"/>
-        </w:rPr>
-        <w:t xml:space="preserve">, </w:t>
-      </w:r>
-      <w:proofErr w:type="spellStart"/>
-      <w:r>
-        <w:rPr>
-          <w:lang w:val="en-US"/>
-        </w:rPr>
-        <w:t>rlgl</w:t>
-      </w:r>
-      <w:proofErr w:type="spellEnd"/>
-      <w:r>
-        <w:rPr>
-          <w:lang w:val="en-US"/>
-        </w:rPr>
-        <w:t xml:space="preserve">. </w:t>
+      <w:r>
+        <w:rPr>
+          <w:lang w:val="en-US"/>
+        </w:rPr>
+        <w:t xml:space="preserve">Raylib is broken down into modules, which can be disabled/enabled when needed. This creates a very modular experience and increases the performance of your projects. Modules are broken down into categories such as, Core, rTectures, rText, rShapes, rModels, rAudio, rlgl. </w:t>
       </w:r>
     </w:p>
     <w:p>
@@ -385,21 +241,7 @@
         <w:rPr>
           <w:lang w:val="en-US"/>
         </w:rPr>
-        <w:t xml:space="preserve">: </w:t>
-      </w:r>
-      <w:proofErr w:type="spellStart"/>
-      <w:r>
-        <w:rPr>
-          <w:lang w:val="en-US"/>
-        </w:rPr>
-        <w:t>Raylib</w:t>
-      </w:r>
-      <w:proofErr w:type="spellEnd"/>
-      <w:r>
-        <w:rPr>
-          <w:lang w:val="en-US"/>
-        </w:rPr>
-        <w:t xml:space="preserve"> Modules</w:t>
+        <w:t>: Raylib Modules</w:t>
       </w:r>
     </w:p>
     <w:p>
@@ -500,34 +342,12 @@
           <w:lang w:val="en-US"/>
         </w:rPr>
       </w:pPr>
-      <w:proofErr w:type="spellStart"/>
       <w:r>
         <w:rPr>
           <w:lang w:val="en-US"/>
         </w:rPr>
         <w:lastRenderedPageBreak/>
-        <w:t>Raylib</w:t>
-      </w:r>
-      <w:proofErr w:type="spellEnd"/>
-      <w:r>
-        <w:rPr>
-          <w:lang w:val="en-US"/>
-        </w:rPr>
-        <w:t xml:space="preserve"> is a powerful library requiring minimal setup and knowledge on how </w:t>
-      </w:r>
-      <w:proofErr w:type="spellStart"/>
-      <w:r>
-        <w:rPr>
-          <w:lang w:val="en-US"/>
-        </w:rPr>
-        <w:t>its</w:t>
-      </w:r>
-      <w:proofErr w:type="spellEnd"/>
-      <w:r>
-        <w:rPr>
-          <w:lang w:val="en-US"/>
-        </w:rPr>
-        <w:t xml:space="preserve"> used, it’s a good start for people who want to move from game engines and want to create thing tinkered to their needs.</w:t>
+        <w:t>Raylib is a powerful library requiring minimal setup and knowledge on how its used, it’s a good start for people who want to move from game engines and want to create thing tinkered to their needs.</w:t>
       </w:r>
     </w:p>
     <w:p>
@@ -622,49 +442,7 @@
         <w:rPr>
           <w:lang w:val="en-US"/>
         </w:rPr>
-        <w:t xml:space="preserve">SFML is a </w:t>
-      </w:r>
-      <w:proofErr w:type="spellStart"/>
-      <w:r>
-        <w:rPr>
-          <w:lang w:val="en-US"/>
-        </w:rPr>
-        <w:t>multi platform</w:t>
-      </w:r>
-      <w:proofErr w:type="spellEnd"/>
-      <w:r>
-        <w:rPr>
-          <w:lang w:val="en-US"/>
-        </w:rPr>
-        <w:t xml:space="preserve"> library with modules that handle, graphics, windows, system, audio and networking. SFML supports bindings in C#, Java, Go, Python and Rust but is primarily a </w:t>
-      </w:r>
-      <w:proofErr w:type="spellStart"/>
-      <w:r>
-        <w:rPr>
-          <w:lang w:val="en-US"/>
-        </w:rPr>
-        <w:t>c++</w:t>
-      </w:r>
-      <w:proofErr w:type="spellEnd"/>
-      <w:r>
-        <w:rPr>
-          <w:lang w:val="en-US"/>
-        </w:rPr>
-        <w:t xml:space="preserve"> library. Just like </w:t>
-      </w:r>
-      <w:proofErr w:type="spellStart"/>
-      <w:r>
-        <w:rPr>
-          <w:lang w:val="en-US"/>
-        </w:rPr>
-        <w:t>Raylib</w:t>
-      </w:r>
-      <w:proofErr w:type="spellEnd"/>
-      <w:r>
-        <w:rPr>
-          <w:lang w:val="en-US"/>
-        </w:rPr>
-        <w:t>, SFML is simple to use, removing boilerplate code and advanced features by simplifying them. The graphics make use of OpenGL, providing efficient hardware acceleration.</w:t>
+        <w:t>SFML is a multi platform library with modules that handle, graphics, windows, system, audio and networking. SFML supports bindings in C#, Java, Go, Python and Rust but is primarily a c++ library. Just like Raylib, SFML is simple to use, removing boilerplate code and advanced features by simplifying them. The graphics make use of OpenGL, providing efficient hardware acceleration.</w:t>
       </w:r>
     </w:p>
     <w:p>
@@ -715,77 +493,13 @@
         <w:rPr>
           <w:lang w:val="en-US"/>
         </w:rPr>
-        <w:t xml:space="preserve">However, Comparing to </w:t>
-      </w:r>
-      <w:proofErr w:type="spellStart"/>
-      <w:r>
-        <w:rPr>
-          <w:lang w:val="en-US"/>
-        </w:rPr>
-        <w:t>Raylib</w:t>
-      </w:r>
-      <w:proofErr w:type="spellEnd"/>
-      <w:r>
-        <w:rPr>
-          <w:lang w:val="en-US"/>
-        </w:rPr>
-        <w:t xml:space="preserve"> this API doesn’t support nearly as my platforms or language bindings, and isn’t as easy to </w:t>
-      </w:r>
-      <w:proofErr w:type="spellStart"/>
-      <w:r>
-        <w:rPr>
-          <w:lang w:val="en-US"/>
-        </w:rPr>
-        <w:t>pickup</w:t>
-      </w:r>
-      <w:proofErr w:type="spellEnd"/>
-      <w:r>
-        <w:rPr>
-          <w:lang w:val="en-US"/>
-        </w:rPr>
-        <w:t xml:space="preserve"> as </w:t>
-      </w:r>
-      <w:proofErr w:type="spellStart"/>
-      <w:r>
-        <w:rPr>
-          <w:lang w:val="en-US"/>
-        </w:rPr>
-        <w:t>Raylib</w:t>
-      </w:r>
-      <w:proofErr w:type="spellEnd"/>
-      <w:r>
-        <w:rPr>
-          <w:lang w:val="en-US"/>
-        </w:rPr>
-        <w:t xml:space="preserve">. And SFML doesn’t have nearly as many features for games as </w:t>
-      </w:r>
-      <w:proofErr w:type="spellStart"/>
-      <w:r>
-        <w:rPr>
-          <w:lang w:val="en-US"/>
-        </w:rPr>
-        <w:t>Raylib</w:t>
-      </w:r>
-      <w:proofErr w:type="spellEnd"/>
-      <w:r>
-        <w:rPr>
-          <w:lang w:val="en-US"/>
-        </w:rPr>
-        <w:t xml:space="preserve"> does (due to </w:t>
-      </w:r>
-      <w:proofErr w:type="spellStart"/>
-      <w:r>
-        <w:rPr>
-          <w:lang w:val="en-US"/>
-        </w:rPr>
-        <w:t>raylib</w:t>
-      </w:r>
-      <w:proofErr w:type="spellEnd"/>
-      <w:r>
-        <w:rPr>
-          <w:lang w:val="en-US"/>
-        </w:rPr>
-        <w:t xml:space="preserve"> being focused on games development), not having features such as 3d models, textures, physics and cameras.</w:t>
+        <w:t>However, Comparing to Raylib this API doesn’t support nearly as my platforms or language bindings, and isn’t as easy to pickup as Raylib</w:t>
+      </w:r>
+      <w:r>
+        <w:rPr>
+          <w:lang w:val="en-US"/>
+        </w:rPr>
+        <w:t>. And SFML doesn’t have nearly as many features for games as Raylib does (due to raylib being focused on games development), not having features such as 3d models, textures, physics and cameras.</w:t>
       </w:r>
       <w:r>
         <w:rPr>
@@ -927,35 +641,7 @@
         <w:rPr>
           <w:lang w:val="en-US"/>
         </w:rPr>
-        <w:t xml:space="preserve">Cocos2d-x is an open source lightweight mobile development library written in </w:t>
-      </w:r>
-      <w:proofErr w:type="spellStart"/>
-      <w:r>
-        <w:rPr>
-          <w:lang w:val="en-US"/>
-        </w:rPr>
-        <w:t>c++</w:t>
-      </w:r>
-      <w:proofErr w:type="spellEnd"/>
-      <w:r>
-        <w:rPr>
-          <w:lang w:val="en-US"/>
-        </w:rPr>
-        <w:t xml:space="preserve">, interfacing with </w:t>
-      </w:r>
-      <w:proofErr w:type="spellStart"/>
-      <w:r>
-        <w:rPr>
-          <w:lang w:val="en-US"/>
-        </w:rPr>
-        <w:t>lua</w:t>
-      </w:r>
-      <w:proofErr w:type="spellEnd"/>
-      <w:r>
-        <w:rPr>
-          <w:lang w:val="en-US"/>
-        </w:rPr>
-        <w:t xml:space="preserve"> and java script. This library is purely 2d much like SFML</w:t>
+        <w:t>Cocos2d-x is an open source lightweight mobile development library written in c++, interfacing with lua and java script. This library is purely 2d much like SFML</w:t>
       </w:r>
       <w:r>
         <w:rPr>
@@ -984,120 +670,234 @@
         </w:rPr>
       </w:pPr>
       <w:r>
-        <w:rPr>
-          <w:lang w:val="en-US"/>
-        </w:rPr>
-        <w:t xml:space="preserve">Cocos2d-x provides support for platforms like IOS, Android, MacOS and </w:t>
-      </w:r>
-      <w:proofErr w:type="spellStart"/>
-      <w:r>
-        <w:rPr>
-          <w:lang w:val="en-US"/>
-        </w:rPr>
-        <w:t>linux</w:t>
-      </w:r>
-      <w:proofErr w:type="spellEnd"/>
-      <w:r>
-        <w:rPr>
-          <w:lang w:val="en-US"/>
-        </w:rPr>
-        <w:t xml:space="preserve">, this is done using </w:t>
-      </w:r>
-      <w:proofErr w:type="spellStart"/>
-      <w:r>
-        <w:rPr>
-          <w:lang w:val="en-US"/>
-        </w:rPr>
-        <w:t>CMake</w:t>
-      </w:r>
-      <w:proofErr w:type="spellEnd"/>
-      <w:r>
-        <w:rPr>
-          <w:lang w:val="en-US"/>
-        </w:rPr>
-        <w:t xml:space="preserve"> for cross platform compilation that can be integrated through major IDE’s such as Visual Studio and Xcode.</w:t>
-      </w:r>
-    </w:p>
-    <w:p>
-      <w:pPr>
-        <w:rPr>
-          <w:lang w:val="en-US"/>
-        </w:rPr>
-      </w:pPr>
-      <w:r>
-        <w:rPr>
-          <w:lang w:val="en-US"/>
-        </w:rPr>
-        <w:t xml:space="preserve">Cocos2d-x gets an advantage over other libraries with its support for mobile devices (both android and IOS), unlike </w:t>
-      </w:r>
-      <w:proofErr w:type="spellStart"/>
-      <w:r>
-        <w:rPr>
-          <w:lang w:val="en-US"/>
-        </w:rPr>
-        <w:t>Raylib</w:t>
-      </w:r>
-      <w:proofErr w:type="spellEnd"/>
-      <w:r>
-        <w:rPr>
-          <w:lang w:val="en-US"/>
-        </w:rPr>
-        <w:t xml:space="preserve"> and SFML. It also has more intuitive features that makes it easier to make games with compared to SFML like tile sheets for sprite animations and level building.</w:t>
-      </w:r>
-    </w:p>
-    <w:p>
-      <w:pPr>
-        <w:rPr>
-          <w:lang w:val="en-US"/>
-        </w:rPr>
-      </w:pPr>
-      <w:r>
-        <w:rPr>
-          <w:lang w:val="en-US"/>
-        </w:rPr>
-        <w:t xml:space="preserve">Cocos2D-x is useful for more advanced game development compared to </w:t>
-      </w:r>
-      <w:proofErr w:type="spellStart"/>
-      <w:r>
-        <w:rPr>
-          <w:lang w:val="en-US"/>
-        </w:rPr>
-        <w:t>raylib</w:t>
-      </w:r>
-      <w:proofErr w:type="spellEnd"/>
-      <w:r>
-        <w:rPr>
-          <w:lang w:val="en-US"/>
-        </w:rPr>
-        <w:t xml:space="preserve"> as it has features like a built in director to manage game loops, sprite, scene and node systems, particles and advanced UI systems, making Cocos2d-x more feature rich then </w:t>
-      </w:r>
-      <w:proofErr w:type="spellStart"/>
-      <w:r>
-        <w:rPr>
-          <w:lang w:val="en-US"/>
-        </w:rPr>
-        <w:t>raylib</w:t>
-      </w:r>
-      <w:proofErr w:type="spellEnd"/>
-      <w:r>
-        <w:rPr>
-          <w:lang w:val="en-US"/>
-        </w:rPr>
-        <w:t xml:space="preserve"> at the sacrifice of simplicity. But doesn’t support nearly as many platforms as </w:t>
-      </w:r>
-      <w:proofErr w:type="spellStart"/>
-      <w:r>
-        <w:rPr>
-          <w:lang w:val="en-US"/>
-        </w:rPr>
-        <w:t>raylib</w:t>
-      </w:r>
-      <w:proofErr w:type="spellEnd"/>
-      <w:r>
-        <w:rPr>
-          <w:lang w:val="en-US"/>
-        </w:rPr>
-        <w:t>.</w:t>
+        <w:drawing>
+          <wp:anchor distT="0" distB="0" distL="114300" distR="114300" simplePos="0" relativeHeight="251661312" behindDoc="0" locked="0" layoutInCell="1" allowOverlap="1" wp14:anchorId="2C914F65" wp14:editId="76D6BE2E">
+            <wp:simplePos x="0" y="0"/>
+            <wp:positionH relativeFrom="page">
+              <wp:posOffset>3623310</wp:posOffset>
+            </wp:positionH>
+            <wp:positionV relativeFrom="paragraph">
+              <wp:posOffset>717550</wp:posOffset>
+            </wp:positionV>
+            <wp:extent cx="2744470" cy="1543050"/>
+            <wp:effectExtent l="0" t="0" r="0" b="0"/>
+            <wp:wrapSquare wrapText="bothSides"/>
+            <wp:docPr id="232500913" name="Picture 2" descr="Geometry Dash Review - Jumping to the Music - Indie Hive Reviews"/>
+            <wp:cNvGraphicFramePr>
+              <a:graphicFrameLocks xmlns:a="http://schemas.openxmlformats.org/drawingml/2006/main" noChangeAspect="1"/>
+            </wp:cNvGraphicFramePr>
+            <a:graphic xmlns:a="http://schemas.openxmlformats.org/drawingml/2006/main">
+              <a:graphicData uri="http://schemas.openxmlformats.org/drawingml/2006/picture">
+                <pic:pic xmlns:pic="http://schemas.openxmlformats.org/drawingml/2006/picture">
+                  <pic:nvPicPr>
+                    <pic:cNvPr id="0" name="Picture 6" descr="Geometry Dash Review - Jumping to the Music - Indie Hive Reviews"/>
+                    <pic:cNvPicPr>
+                      <a:picLocks noChangeAspect="1" noChangeArrowheads="1"/>
+                    </pic:cNvPicPr>
+                  </pic:nvPicPr>
+                  <pic:blipFill>
+                    <a:blip r:embed="rId9" cstate="print">
+                      <a:extLst>
+                        <a:ext uri="{28A0092B-C50C-407E-A947-70E740481C1C}">
+                          <a14:useLocalDpi xmlns:a14="http://schemas.microsoft.com/office/drawing/2010/main" val="0"/>
+                        </a:ext>
+                      </a:extLst>
+                    </a:blip>
+                    <a:srcRect/>
+                    <a:stretch>
+                      <a:fillRect/>
+                    </a:stretch>
+                  </pic:blipFill>
+                  <pic:spPr bwMode="auto">
+                    <a:xfrm>
+                      <a:off x="0" y="0"/>
+                      <a:ext cx="2744470" cy="1543050"/>
+                    </a:xfrm>
+                    <a:prstGeom prst="rect">
+                      <a:avLst/>
+                    </a:prstGeom>
+                    <a:noFill/>
+                    <a:ln>
+                      <a:noFill/>
+                    </a:ln>
+                  </pic:spPr>
+                </pic:pic>
+              </a:graphicData>
+            </a:graphic>
+            <wp14:sizeRelH relativeFrom="margin">
+              <wp14:pctWidth>0</wp14:pctWidth>
+            </wp14:sizeRelH>
+            <wp14:sizeRelV relativeFrom="margin">
+              <wp14:pctHeight>0</wp14:pctHeight>
+            </wp14:sizeRelV>
+          </wp:anchor>
+        </w:drawing>
+      </w:r>
+      <w:r>
+        <w:rPr>
+          <w:lang w:val="en-US"/>
+        </w:rPr>
+        <w:t>Cocos2d-x provides support for platforms like IOS, Android, MacOS and linux, this is done using CMake for cross platform compilation that can be integrated through major IDE’s such as Visual Studio and Xcode.</w:t>
+      </w:r>
+    </w:p>
+    <w:p>
+      <w:pPr>
+        <w:rPr>
+          <w:lang w:val="en-US"/>
+        </w:rPr>
+      </w:pPr>
+      <w:r>
+        <w:rPr>
+          <w:lang w:val="en-US"/>
+        </w:rPr>
+        <w:t xml:space="preserve">Cocos2d-x gets an advantage over other libraries with its support for mobile devices </w:t>
+      </w:r>
+      <w:r>
+        <w:rPr>
+          <w:lang w:val="en-US"/>
+        </w:rPr>
+        <w:t xml:space="preserve"> </w:t>
+      </w:r>
+      <w:r>
+        <w:rPr>
+          <w:lang w:val="en-US"/>
+        </w:rPr>
+        <w:t>(both android and IOS), unlike Raylib and SFML. It also has more intuitive features that makes it easier to make games with compared to SFML like tile sheets for sprite animations and level building.</w:t>
+      </w:r>
+      <w:r>
+        <w:rPr>
+          <w:lang w:val="en-US"/>
+        </w:rPr>
+        <w:tab/>
+      </w:r>
+      <w:r>
+        <w:rPr>
+          <w:lang w:val="en-US"/>
+        </w:rPr>
+        <w:tab/>
+      </w:r>
+      <w:r>
+        <w:rPr>
+          <w:lang w:val="en-US"/>
+        </w:rPr>
+        <w:tab/>
+      </w:r>
+      <w:r>
+        <w:rPr>
+          <w:lang w:val="en-US"/>
+        </w:rPr>
+        <w:tab/>
+      </w:r>
+      <w:r>
+        <w:rPr>
+          <w:lang w:val="en-US"/>
+        </w:rPr>
+        <w:tab/>
+      </w:r>
+      <w:r>
+        <w:rPr>
+          <w:lang w:val="en-US"/>
+        </w:rPr>
+        <w:tab/>
+      </w:r>
+      <w:r>
+        <w:rPr>
+          <w:lang w:val="en-US"/>
+        </w:rPr>
+        <w:tab/>
+      </w:r>
+      <w:r>
+        <w:rPr>
+          <w:lang w:val="en-US"/>
+        </w:rPr>
+        <w:tab/>
+      </w:r>
+      <w:r>
+        <w:rPr>
+          <w:lang w:val="en-US"/>
+        </w:rPr>
+        <w:tab/>
+      </w:r>
+      <w:r>
+        <w:rPr>
+          <w:lang w:val="en-US"/>
+        </w:rPr>
+        <w:tab/>
+      </w:r>
+      <w:r>
+        <w:rPr>
+          <w:lang w:val="en-US"/>
+        </w:rPr>
+        <w:tab/>
+      </w:r>
+      <w:r>
+        <w:rPr>
+          <w:lang w:val="en-US"/>
+        </w:rPr>
+        <w:tab/>
+      </w:r>
+      <w:r>
+        <w:rPr>
+          <w:lang w:val="en-US"/>
+        </w:rPr>
+        <w:tab/>
+      </w:r>
+      <w:r>
+        <w:rPr>
+          <w:lang w:val="en-US"/>
+        </w:rPr>
+        <w:tab/>
+      </w:r>
+      <w:r>
+        <w:rPr>
+          <w:lang w:val="en-US"/>
+        </w:rPr>
+        <w:tab/>
+      </w:r>
+      <w:r>
+        <w:rPr>
+          <w:lang w:val="en-US"/>
+        </w:rPr>
+        <w:tab/>
+      </w:r>
+      <w:r>
+        <w:rPr>
+          <w:lang w:val="en-US"/>
+        </w:rPr>
+        <w:tab/>
+      </w:r>
+      <w:r>
+        <w:rPr>
+          <w:lang w:val="en-US"/>
+        </w:rPr>
+        <w:tab/>
+        <w:t>Figure 3.1: Geometry dash made with cocos2D-x</w:t>
+      </w:r>
+    </w:p>
+    <w:p>
+      <w:pPr>
+        <w:rPr>
+          <w:lang w:val="en-US"/>
+        </w:rPr>
+      </w:pPr>
+      <w:r>
+        <w:rPr>
+          <w:lang w:val="en-US"/>
+        </w:rPr>
+        <w:t>Cocos2D-x is useful for more advanced game development compared to raylib as it has features like a built in director to manage game loops, sprite, scene and node systems, particles and advanced UI systems, making Cocos2d-x more feature rich then raylib at the sacrifice of simplicity. But doesn’t support nearly as many platforms as raylib.</w:t>
+      </w:r>
+    </w:p>
+    <w:p>
+      <w:pPr>
+        <w:rPr>
+          <w:lang w:val="en-US"/>
+        </w:rPr>
+      </w:pPr>
+      <w:r>
+        <w:rPr>
+          <w:lang w:val="en-US"/>
+        </w:rPr>
+        <w:t>Coco2S-x also provides a gui for editing scenes, making use of tile maps to create landscapes and allows you to place objects to set up your level the way you see fit. This is an advantage over raylib as it give developers a better view of what their levels will look like, rather then hard coding levels, and constantly building/testing to see what comes up.</w:t>
       </w:r>
     </w:p>
     <w:p>
@@ -1111,9 +911,9 @@
           <w:noProof/>
         </w:rPr>
         <w:drawing>
-          <wp:inline distT="0" distB="0" distL="0" distR="0" wp14:anchorId="3AD9B504" wp14:editId="74F22740">
-            <wp:extent cx="5731510" cy="3161030"/>
-            <wp:effectExtent l="0" t="0" r="2540" b="1270"/>
+          <wp:inline distT="0" distB="0" distL="0" distR="0" wp14:anchorId="3AD9B504" wp14:editId="780A12B2">
+            <wp:extent cx="2797825" cy="1543050"/>
+            <wp:effectExtent l="0" t="0" r="2540" b="0"/>
             <wp:docPr id="81822215" name="Picture 4" descr="TileMap · GitBook"/>
             <wp:cNvGraphicFramePr>
               <a:graphicFrameLocks xmlns:a="http://schemas.openxmlformats.org/drawingml/2006/main" noChangeAspect="1"/>
@@ -1128,7 +928,7 @@
                     </pic:cNvPicPr>
                   </pic:nvPicPr>
                   <pic:blipFill>
-                    <a:blip r:embed="rId9">
+                    <a:blip r:embed="rId10">
                       <a:extLst>
                         <a:ext uri="{28A0092B-C50C-407E-A947-70E740481C1C}">
                           <a14:useLocalDpi xmlns:a14="http://schemas.microsoft.com/office/drawing/2010/main" val="0"/>
@@ -1143,7 +943,7 @@
                   <pic:spPr bwMode="auto">
                     <a:xfrm>
                       <a:off x="0" y="0"/>
-                      <a:ext cx="5731510" cy="3161030"/>
+                      <a:ext cx="2825081" cy="1558082"/>
                     </a:xfrm>
                     <a:prstGeom prst="rect">
                       <a:avLst/>
@@ -1174,27 +974,6 @@
       </w:r>
     </w:p>
     <w:p>
-      <w:pPr>
-        <w:rPr>
-          <w:lang w:val="en-US"/>
-        </w:rPr>
-      </w:pPr>
-      <w:r>
-        <w:rPr>
-          <w:lang w:val="en-US"/>
-        </w:rPr>
-        <w:t xml:space="preserve"> </w:t>
-      </w:r>
-    </w:p>
-    <w:p>
-      <w:pPr>
-        <w:rPr>
-          <w:lang w:val="en-US"/>
-        </w:rPr>
-      </w:pPr>
-    </w:p>
-    <w:p>
-      <w:proofErr w:type="spellStart"/>
       <w:r>
         <w:rPr>
           <w:i/>
@@ -1203,19 +982,10 @@
         <w:lastRenderedPageBreak/>
         <w:t>raylib</w:t>
       </w:r>
-      <w:proofErr w:type="spellEnd"/>
-      <w:r>
-        <w:t xml:space="preserve">. (n.d.). </w:t>
-      </w:r>
-      <w:proofErr w:type="spellStart"/>
-      <w:r>
-        <w:t>Raylib</w:t>
-      </w:r>
-      <w:proofErr w:type="spellEnd"/>
-      <w:r>
-        <w:t xml:space="preserve">. </w:t>
-      </w:r>
-      <w:hyperlink r:id="rId10" w:history="1">
+      <w:r>
+        <w:t xml:space="preserve">. (n.d.). Raylib. </w:t>
+      </w:r>
+      <w:hyperlink r:id="rId11" w:history="1">
         <w:r>
           <w:rPr>
             <w:rStyle w:val="Hyperlink"/>
@@ -1241,7 +1011,7 @@
       <w:r>
         <w:t xml:space="preserve">. (2019). Sfml-Dev.org. </w:t>
       </w:r>
-      <w:hyperlink r:id="rId11" w:history="1">
+      <w:hyperlink r:id="rId12" w:history="1">
         <w:r>
           <w:rPr>
             <w:rStyle w:val="Hyperlink"/>
@@ -1267,7 +1037,7 @@
       <w:r>
         <w:t xml:space="preserve">. (2023). Cocos2d-X.org. </w:t>
       </w:r>
-      <w:hyperlink r:id="rId12" w:history="1">
+      <w:hyperlink r:id="rId13" w:history="1">
         <w:r>
           <w:rPr>
             <w:rStyle w:val="Hyperlink"/>

</xml_diff>